<commit_message>
cập nhật bài tập
</commit_message>
<xml_diff>
--- a/module1/Bai_Tap/bt3-bt4.docx
+++ b/module1/Bai_Tap/bt3-bt4.docx
@@ -583,6 +583,37 @@
           <w:szCs w:val="28"/>
         </w:rPr>
         <w:tab/>
+        <w:t xml:space="preserve">      </w:t>
+      </w:r>
+      <w:r>
+        <w:rPr>
+          <w:sz w:val="28"/>
+          <w:szCs w:val="28"/>
+        </w:rPr>
+        <w:tab/>
+        <w:t>End if</w:t>
+      </w:r>
+    </w:p>
+    <w:p>
+      <w:pPr>
+        <w:rPr>
+          <w:sz w:val="28"/>
+          <w:szCs w:val="28"/>
+        </w:rPr>
+      </w:pPr>
+      <w:r>
+        <w:rPr>
+          <w:sz w:val="28"/>
+          <w:szCs w:val="28"/>
+        </w:rPr>
+        <w:tab/>
+      </w:r>
+      <w:r>
+        <w:rPr>
+          <w:sz w:val="28"/>
+          <w:szCs w:val="28"/>
+        </w:rPr>
+        <w:tab/>
       </w:r>
       <w:r>
         <w:rPr>
@@ -1101,7 +1132,7 @@
           <w:sz w:val="28"/>
           <w:szCs w:val="28"/>
         </w:rPr>
-        <w:t xml:space="preserve">If 60 &lt;= point &lt; 75 </w:t>
+        <w:t xml:space="preserve">If 60 &lt;= point </w:t>
       </w:r>
     </w:p>
     <w:p>
@@ -1173,7 +1204,7 @@
           <w:sz w:val="28"/>
           <w:szCs w:val="28"/>
         </w:rPr>
-        <w:t>If 45 &lt;= point &lt; 60</w:t>
+        <w:t xml:space="preserve">If 45 &lt;= point </w:t>
       </w:r>
     </w:p>
     <w:p>
@@ -1239,7 +1270,7 @@
           <w:szCs w:val="28"/>
         </w:rPr>
         <w:tab/>
-        <w:t>If 35 &lt;= point &lt;45</w:t>
+        <w:t xml:space="preserve">If 35 &lt;= point </w:t>
       </w:r>
     </w:p>
     <w:p>
@@ -1301,47 +1332,47 @@
         <w:tab/>
         <w:t xml:space="preserve">If point &lt; 35 </w:t>
       </w:r>
-    </w:p>
-    <w:p>
-      <w:pPr>
-        <w:rPr>
-          <w:sz w:val="28"/>
-          <w:szCs w:val="28"/>
-        </w:rPr>
-      </w:pPr>
-      <w:r>
-        <w:rPr>
-          <w:sz w:val="28"/>
-          <w:szCs w:val="28"/>
-        </w:rPr>
-        <w:tab/>
-      </w:r>
-      <w:r>
-        <w:rPr>
-          <w:sz w:val="28"/>
-          <w:szCs w:val="28"/>
-        </w:rPr>
-        <w:tab/>
-      </w:r>
-      <w:r>
-        <w:rPr>
-          <w:sz w:val="28"/>
-          <w:szCs w:val="28"/>
-        </w:rPr>
-        <w:tab/>
-        <w:t>Display rating E</w:t>
-      </w:r>
-    </w:p>
-    <w:p>
-      <w:pPr>
-        <w:ind w:firstLine="720"/>
-        <w:rPr>
-          <w:sz w:val="28"/>
-          <w:szCs w:val="28"/>
-        </w:rPr>
-      </w:pPr>
       <w:bookmarkStart w:id="0" w:name="_GoBack"/>
       <w:bookmarkEnd w:id="0"/>
+    </w:p>
+    <w:p>
+      <w:pPr>
+        <w:rPr>
+          <w:sz w:val="28"/>
+          <w:szCs w:val="28"/>
+        </w:rPr>
+      </w:pPr>
+      <w:r>
+        <w:rPr>
+          <w:sz w:val="28"/>
+          <w:szCs w:val="28"/>
+        </w:rPr>
+        <w:tab/>
+      </w:r>
+      <w:r>
+        <w:rPr>
+          <w:sz w:val="28"/>
+          <w:szCs w:val="28"/>
+        </w:rPr>
+        <w:tab/>
+      </w:r>
+      <w:r>
+        <w:rPr>
+          <w:sz w:val="28"/>
+          <w:szCs w:val="28"/>
+        </w:rPr>
+        <w:tab/>
+        <w:t>Display rating E</w:t>
+      </w:r>
+    </w:p>
+    <w:p>
+      <w:pPr>
+        <w:ind w:firstLine="720"/>
+        <w:rPr>
+          <w:sz w:val="28"/>
+          <w:szCs w:val="28"/>
+        </w:rPr>
+      </w:pPr>
       <w:r>
         <w:rPr>
           <w:sz w:val="28"/>

</xml_diff>